<commit_message>
Page xbox et début page ps4
</commit_message>
<xml_diff>
--- a/doc/Projet session.docx
+++ b/doc/Projet session.docx
@@ -857,8 +857,6 @@
         </w:rPr>
         <w:t>Ajouter une barre de navigation à l'en-tête de votre site.</w:t>
       </w:r>
-      <w:bookmarkStart w:id="0" w:name="_GoBack"/>
-      <w:bookmarkEnd w:id="0"/>
     </w:p>
     <w:p>
       <w:pPr>
@@ -1015,7 +1013,16 @@
           <w:rFonts w:asciiTheme="minorHAnsi" w:hAnsiTheme="minorHAnsi"/>
           <w:color w:val="00B050"/>
         </w:rPr>
-        <w:t>Ajouter des liens qui se composent d'images.</w:t>
+        <w:t>Ajouter des liens qui se composent d'i</w:t>
+      </w:r>
+      <w:bookmarkStart w:id="0" w:name="_GoBack"/>
+      <w:bookmarkEnd w:id="0"/>
+      <w:r>
+        <w:rPr>
+          <w:rFonts w:asciiTheme="minorHAnsi" w:hAnsiTheme="minorHAnsi"/>
+          <w:color w:val="00B050"/>
+        </w:rPr>
+        <w:t>mages.</w:t>
       </w:r>
     </w:p>
     <w:p>
@@ -1032,49 +1039,36 @@
         <w:jc w:val="both"/>
         <w:rPr>
           <w:rFonts w:asciiTheme="minorHAnsi" w:hAnsiTheme="minorHAnsi"/>
-        </w:rPr>
-      </w:pPr>
-      <w:r>
-        <w:rPr>
-          <w:rFonts w:asciiTheme="minorHAnsi" w:hAnsiTheme="minorHAnsi"/>
-        </w:rPr>
-        <w:t>Créer e</w:t>
-      </w:r>
-      <w:r>
-        <w:rPr>
-          <w:rFonts w:asciiTheme="minorHAnsi" w:hAnsiTheme="minorHAnsi"/>
-        </w:rPr>
-        <w:t>t ajouter une icône</w:t>
-      </w:r>
-      <w:r>
-        <w:rPr>
-          <w:rFonts w:asciiTheme="minorHAnsi" w:hAnsiTheme="minorHAnsi"/>
-        </w:rPr>
-        <w:t xml:space="preserve"> </w:t>
-      </w:r>
-      <w:r>
-        <w:rPr>
-          <w:rFonts w:asciiTheme="minorHAnsi" w:hAnsiTheme="minorHAnsi"/>
-        </w:rPr>
-        <w:t xml:space="preserve">à </w:t>
-      </w:r>
-      <w:r>
-        <w:rPr>
-          <w:rFonts w:asciiTheme="minorHAnsi" w:hAnsiTheme="minorHAnsi"/>
+          <w:color w:val="00B050"/>
+        </w:rPr>
+      </w:pPr>
+      <w:r>
+        <w:rPr>
+          <w:rFonts w:asciiTheme="minorHAnsi" w:hAnsiTheme="minorHAnsi"/>
+          <w:color w:val="00B050"/>
+        </w:rPr>
+        <w:t>Créer et ajouter une icône</w:t>
+      </w:r>
+      <w:r>
+        <w:rPr>
+          <w:rFonts w:asciiTheme="minorHAnsi" w:hAnsiTheme="minorHAnsi"/>
+          <w:color w:val="00B050"/>
+        </w:rPr>
+        <w:t xml:space="preserve"> à </w:t>
+      </w:r>
+      <w:r>
+        <w:rPr>
+          <w:rFonts w:asciiTheme="minorHAnsi" w:hAnsiTheme="minorHAnsi"/>
+          <w:color w:val="00B050"/>
         </w:rPr>
         <w:t xml:space="preserve">toutes </w:t>
       </w:r>
       <w:r>
         <w:rPr>
           <w:rFonts w:asciiTheme="minorHAnsi" w:hAnsiTheme="minorHAnsi"/>
-        </w:rPr>
-        <w:t>vos</w:t>
-      </w:r>
-      <w:r>
-        <w:rPr>
-          <w:rFonts w:asciiTheme="minorHAnsi" w:hAnsiTheme="minorHAnsi"/>
-        </w:rPr>
-        <w:t xml:space="preserve"> pages.</w:t>
+          <w:color w:val="00B050"/>
+        </w:rPr>
+        <w:t>vos pages.</w:t>
       </w:r>
     </w:p>
     <w:p>
@@ -1160,14 +1154,14 @@
         <w:pStyle w:val="Titre2"/>
         <w:ind w:firstLine="360"/>
         <w:rPr>
-          <w:color w:val="auto"/>
+          <w:color w:val="00B050"/>
           <w:sz w:val="24"/>
           <w:szCs w:val="24"/>
         </w:rPr>
       </w:pPr>
       <w:r>
         <w:rPr>
-          <w:color w:val="auto"/>
+          <w:color w:val="00B050"/>
           <w:sz w:val="24"/>
           <w:szCs w:val="24"/>
         </w:rPr>
@@ -1188,17 +1182,20 @@
         <w:jc w:val="both"/>
         <w:rPr>
           <w:rFonts w:asciiTheme="minorHAnsi" w:hAnsiTheme="minorHAnsi"/>
-        </w:rPr>
-      </w:pPr>
-      <w:r>
-        <w:rPr>
-          <w:rFonts w:asciiTheme="minorHAnsi" w:hAnsiTheme="minorHAnsi"/>
+          <w:color w:val="00B050"/>
+        </w:rPr>
+      </w:pPr>
+      <w:r>
+        <w:rPr>
+          <w:rFonts w:asciiTheme="minorHAnsi" w:hAnsiTheme="minorHAnsi"/>
+          <w:color w:val="00B050"/>
         </w:rPr>
         <w:t>Ajout d'un tableau qui p</w:t>
       </w:r>
       <w:r>
         <w:rPr>
           <w:rFonts w:asciiTheme="minorHAnsi" w:hAnsiTheme="minorHAnsi"/>
+          <w:color w:val="00B050"/>
         </w:rPr>
         <w:t>résente les données sur le site</w:t>
       </w:r>
@@ -1217,25 +1214,15 @@
         <w:jc w:val="both"/>
         <w:rPr>
           <w:rFonts w:asciiTheme="minorHAnsi" w:hAnsiTheme="minorHAnsi"/>
-        </w:rPr>
-      </w:pPr>
-      <w:r>
-        <w:rPr>
-          <w:rFonts w:asciiTheme="minorHAnsi" w:hAnsiTheme="minorHAnsi"/>
-        </w:rPr>
-        <w:t>Le t</w:t>
-      </w:r>
-      <w:r>
-        <w:rPr>
-          <w:rFonts w:asciiTheme="minorHAnsi" w:hAnsiTheme="minorHAnsi"/>
-        </w:rPr>
-        <w:t xml:space="preserve">ableau </w:t>
-      </w:r>
-      <w:r>
-        <w:rPr>
-          <w:rFonts w:asciiTheme="minorHAnsi" w:hAnsiTheme="minorHAnsi"/>
-        </w:rPr>
-        <w:t>doit avoir des cellules et des lignes fusionnées</w:t>
+          <w:color w:val="00B050"/>
+        </w:rPr>
+      </w:pPr>
+      <w:r>
+        <w:rPr>
+          <w:rFonts w:asciiTheme="minorHAnsi" w:hAnsiTheme="minorHAnsi"/>
+          <w:color w:val="00B050"/>
+        </w:rPr>
+        <w:t>Le tableau doit avoir des cellules et des lignes fusionnées</w:t>
       </w:r>
     </w:p>
     <w:p>
@@ -1252,47 +1239,41 @@
         <w:jc w:val="both"/>
         <w:rPr>
           <w:rFonts w:asciiTheme="minorHAnsi" w:hAnsiTheme="minorHAnsi"/>
-        </w:rPr>
-      </w:pPr>
-      <w:r>
-        <w:rPr>
-          <w:rFonts w:asciiTheme="minorHAnsi" w:hAnsiTheme="minorHAnsi"/>
-        </w:rPr>
-        <w:t>Utiliser les styles</w:t>
-      </w:r>
-      <w:r>
-        <w:rPr>
-          <w:rFonts w:asciiTheme="minorHAnsi" w:hAnsiTheme="minorHAnsi"/>
-        </w:rPr>
-        <w:t xml:space="preserve"> CSS pour </w:t>
-      </w:r>
-      <w:r>
-        <w:rPr>
-          <w:rFonts w:asciiTheme="minorHAnsi" w:hAnsiTheme="minorHAnsi"/>
-        </w:rPr>
-        <w:t>appliquer une mise en forme différente de la forme par défaut à chacun</w:t>
-      </w:r>
-      <w:r>
-        <w:rPr>
-          <w:rFonts w:asciiTheme="minorHAnsi" w:hAnsiTheme="minorHAnsi"/>
+          <w:color w:val="00B050"/>
+        </w:rPr>
+      </w:pPr>
+      <w:r>
+        <w:rPr>
+          <w:rFonts w:asciiTheme="minorHAnsi" w:hAnsiTheme="minorHAnsi"/>
+          <w:color w:val="00B050"/>
+        </w:rPr>
+        <w:t>Utiliser les styles CSS pour appliquer une mise en forme différente de la forme par défaut à chacun</w:t>
+      </w:r>
+      <w:r>
+        <w:rPr>
+          <w:rFonts w:asciiTheme="minorHAnsi" w:hAnsiTheme="minorHAnsi"/>
+          <w:color w:val="00B050"/>
         </w:rPr>
         <w:t xml:space="preserve"> d</w:t>
       </w:r>
       <w:r>
         <w:rPr>
           <w:rFonts w:asciiTheme="minorHAnsi" w:hAnsiTheme="minorHAnsi"/>
+          <w:color w:val="00B050"/>
         </w:rPr>
         <w:t>es éléments</w:t>
       </w:r>
       <w:r>
         <w:rPr>
           <w:rFonts w:asciiTheme="minorHAnsi" w:hAnsiTheme="minorHAnsi"/>
+          <w:color w:val="00B050"/>
         </w:rPr>
         <w:t xml:space="preserve"> du tableau</w:t>
       </w:r>
       <w:r>
         <w:rPr>
           <w:rFonts w:asciiTheme="minorHAnsi" w:hAnsiTheme="minorHAnsi"/>
+          <w:color w:val="00B050"/>
         </w:rPr>
         <w:t xml:space="preserve">.  </w:t>
       </w:r>
@@ -1581,14 +1562,14 @@
         <w:pStyle w:val="Titre2"/>
         <w:ind w:firstLine="360"/>
         <w:rPr>
-          <w:color w:val="auto"/>
+          <w:color w:val="00B050"/>
           <w:sz w:val="24"/>
           <w:szCs w:val="24"/>
         </w:rPr>
       </w:pPr>
       <w:r>
         <w:rPr>
-          <w:color w:val="auto"/>
+          <w:color w:val="00B050"/>
           <w:sz w:val="24"/>
           <w:szCs w:val="24"/>
         </w:rPr>
@@ -1610,41 +1591,34 @@
         <w:jc w:val="both"/>
         <w:rPr>
           <w:rFonts w:asciiTheme="minorHAnsi" w:hAnsiTheme="minorHAnsi"/>
-        </w:rPr>
-      </w:pPr>
-      <w:r>
-        <w:rPr>
-          <w:rFonts w:asciiTheme="minorHAnsi" w:hAnsiTheme="minorHAnsi"/>
+          <w:color w:val="00B050"/>
+        </w:rPr>
+      </w:pPr>
+      <w:r>
+        <w:rPr>
+          <w:rFonts w:asciiTheme="minorHAnsi" w:hAnsiTheme="minorHAnsi"/>
+          <w:color w:val="00B050"/>
         </w:rPr>
         <w:t>Ajouter une donnée</w:t>
       </w:r>
       <w:r>
         <w:rPr>
           <w:rFonts w:asciiTheme="minorHAnsi" w:hAnsiTheme="minorHAnsi"/>
-        </w:rPr>
-        <w:t xml:space="preserve"> audio ou vidéo sur votre site en intégr</w:t>
-      </w:r>
-      <w:r>
-        <w:rPr>
-          <w:rFonts w:asciiTheme="minorHAnsi" w:hAnsiTheme="minorHAnsi"/>
-        </w:rPr>
-        <w:t>ant les fichiers dans</w:t>
-      </w:r>
-      <w:r>
-        <w:rPr>
-          <w:rFonts w:asciiTheme="minorHAnsi" w:hAnsiTheme="minorHAnsi"/>
-        </w:rPr>
-        <w:t xml:space="preserve"> vos pages</w:t>
-      </w:r>
-      <w:r>
-        <w:rPr>
-          <w:rFonts w:asciiTheme="minorHAnsi" w:hAnsiTheme="minorHAnsi"/>
+          <w:color w:val="00B050"/>
+        </w:rPr>
+        <w:t xml:space="preserve"> audio ou vidéo sur votre site en intégrant les fichiers dans vos pages</w:t>
+      </w:r>
+      <w:r>
+        <w:rPr>
+          <w:rFonts w:asciiTheme="minorHAnsi" w:hAnsiTheme="minorHAnsi"/>
+          <w:color w:val="00B050"/>
         </w:rPr>
         <w:t xml:space="preserve"> ou sur YouTube</w:t>
       </w:r>
       <w:r>
         <w:rPr>
           <w:rFonts w:asciiTheme="minorHAnsi" w:hAnsiTheme="minorHAnsi"/>
+          <w:color w:val="00B050"/>
         </w:rPr>
         <w:t>.</w:t>
       </w:r>
@@ -1663,43 +1637,15 @@
         <w:jc w:val="both"/>
         <w:rPr>
           <w:rFonts w:asciiTheme="minorHAnsi" w:hAnsiTheme="minorHAnsi"/>
-        </w:rPr>
-      </w:pPr>
-      <w:r>
-        <w:rPr>
-          <w:rFonts w:asciiTheme="minorHAnsi" w:hAnsiTheme="minorHAnsi"/>
-        </w:rPr>
-        <w:t>Utiliser les styles</w:t>
-      </w:r>
-      <w:r>
-        <w:rPr>
-          <w:rFonts w:asciiTheme="minorHAnsi" w:hAnsiTheme="minorHAnsi"/>
-        </w:rPr>
-        <w:t xml:space="preserve"> CSS pour </w:t>
-      </w:r>
-      <w:r>
-        <w:rPr>
-          <w:rFonts w:asciiTheme="minorHAnsi" w:hAnsiTheme="minorHAnsi"/>
-        </w:rPr>
-        <w:t>appliquer une mise en forme différente de la forme par défaut à l’</w:t>
-      </w:r>
-      <w:r>
-        <w:rPr>
-          <w:rFonts w:asciiTheme="minorHAnsi" w:hAnsiTheme="minorHAnsi"/>
-        </w:rPr>
-        <w:t xml:space="preserve">audio ou </w:t>
-      </w:r>
-      <w:r>
-        <w:rPr>
-          <w:rFonts w:asciiTheme="minorHAnsi" w:hAnsiTheme="minorHAnsi"/>
-        </w:rPr>
-        <w:t xml:space="preserve">à la </w:t>
-      </w:r>
-      <w:r>
-        <w:rPr>
-          <w:rFonts w:asciiTheme="minorHAnsi" w:hAnsiTheme="minorHAnsi"/>
-        </w:rPr>
-        <w:t>vidéo</w:t>
+          <w:color w:val="00B050"/>
+        </w:rPr>
+      </w:pPr>
+      <w:r>
+        <w:rPr>
+          <w:rFonts w:asciiTheme="minorHAnsi" w:hAnsiTheme="minorHAnsi"/>
+          <w:color w:val="00B050"/>
+        </w:rPr>
+        <w:t>Utiliser les styles CSS pour appliquer une mise en forme différente de la forme par défaut à l’audio ou à la vidéo</w:t>
       </w:r>
     </w:p>
     <w:p>
@@ -1774,12 +1720,14 @@
         <w:adjustRightInd w:val="0"/>
         <w:rPr>
           <w:rFonts w:asciiTheme="minorHAnsi" w:hAnsiTheme="minorHAnsi"/>
+          <w:color w:val="00B050"/>
         </w:rPr>
       </w:pPr>
       <w:proofErr w:type="spellStart"/>
       <w:r>
         <w:rPr>
           <w:rFonts w:asciiTheme="minorHAnsi" w:hAnsiTheme="minorHAnsi"/>
+          <w:color w:val="00B050"/>
         </w:rPr>
         <w:t>Flexbox</w:t>
       </w:r>
@@ -2295,19 +2243,17 @@
           <w:rFonts w:asciiTheme="minorHAnsi" w:hAnsiTheme="minorHAnsi"/>
         </w:rPr>
       </w:pPr>
-      <w:proofErr w:type="spellStart"/>
-      <w:r>
-        <w:rPr>
-          <w:rFonts w:asciiTheme="minorHAnsi" w:hAnsiTheme="minorHAnsi"/>
-        </w:rPr>
-        <w:t>Ceéer</w:t>
-      </w:r>
-      <w:proofErr w:type="spellEnd"/>
-      <w:r>
-        <w:rPr>
-          <w:rFonts w:asciiTheme="minorHAnsi" w:hAnsiTheme="minorHAnsi"/>
-        </w:rPr>
-        <w:t xml:space="preserve"> une page de traitement du formulaire avec PHP coté server </w:t>
+      <w:r>
+        <w:rPr>
+          <w:rFonts w:asciiTheme="minorHAnsi" w:hAnsiTheme="minorHAnsi"/>
+        </w:rPr>
+        <w:t>Cr</w:t>
+      </w:r>
+      <w:r>
+        <w:rPr>
+          <w:rFonts w:asciiTheme="minorHAnsi" w:hAnsiTheme="minorHAnsi"/>
+        </w:rPr>
+        <w:t xml:space="preserve">éer une page de traitement du formulaire avec PHP coté server </w:t>
       </w:r>
     </w:p>
     <w:p>
@@ -6585,7 +6531,7 @@
 </file>
 
 <file path=customXml/itemProps1.xml><?xml version="1.0" encoding="utf-8"?>
-<ds:datastoreItem xmlns:ds="http://schemas.openxmlformats.org/officeDocument/2006/customXml" ds:itemID="{8952D7B8-C51F-4232-A8B2-98AF3AC2DDDA}">
+<ds:datastoreItem xmlns:ds="http://schemas.openxmlformats.org/officeDocument/2006/customXml" ds:itemID="{01FBA209-F07D-4AEB-B10A-EC0C245B12F2}">
   <ds:schemaRefs>
     <ds:schemaRef ds:uri="http://schemas.openxmlformats.org/officeDocument/2006/bibliography"/>
   </ds:schemaRefs>

</xml_diff>

<commit_message>
Page ps4 et début page inscription
</commit_message>
<xml_diff>
--- a/doc/Projet session.docx
+++ b/doc/Projet session.docx
@@ -1013,16 +1013,7 @@
           <w:rFonts w:asciiTheme="minorHAnsi" w:hAnsiTheme="minorHAnsi"/>
           <w:color w:val="00B050"/>
         </w:rPr>
-        <w:t>Ajouter des liens qui se composent d'i</w:t>
-      </w:r>
-      <w:bookmarkStart w:id="0" w:name="_GoBack"/>
-      <w:bookmarkEnd w:id="0"/>
-      <w:r>
-        <w:rPr>
-          <w:rFonts w:asciiTheme="minorHAnsi" w:hAnsiTheme="minorHAnsi"/>
-          <w:color w:val="00B050"/>
-        </w:rPr>
-        <w:t>mages.</w:t>
+        <w:t>Ajouter des liens qui se composent d'images.</w:t>
       </w:r>
     </w:p>
     <w:p>
@@ -1311,59 +1302,55 @@
         <w:jc w:val="both"/>
         <w:rPr>
           <w:rFonts w:asciiTheme="minorHAnsi" w:hAnsiTheme="minorHAnsi"/>
-        </w:rPr>
-      </w:pPr>
-      <w:r>
-        <w:rPr>
-          <w:rFonts w:asciiTheme="minorHAnsi" w:hAnsiTheme="minorHAnsi"/>
-        </w:rPr>
-        <w:t xml:space="preserve">Ajouter un formulaire qui permet à l'utilisateur d'indiquer </w:t>
-      </w:r>
-      <w:r>
-        <w:rPr>
-          <w:rFonts w:asciiTheme="minorHAnsi" w:hAnsiTheme="minorHAnsi"/>
-        </w:rPr>
-        <w:t xml:space="preserve">des informations d’au moins 8 types </w:t>
-      </w:r>
-      <w:r>
-        <w:rPr>
-          <w:rFonts w:asciiTheme="minorHAnsi" w:hAnsiTheme="minorHAnsi"/>
+          <w:color w:val="00B050"/>
+        </w:rPr>
+      </w:pPr>
+      <w:r>
+        <w:rPr>
+          <w:rFonts w:asciiTheme="minorHAnsi" w:hAnsiTheme="minorHAnsi"/>
+          <w:color w:val="00B050"/>
+        </w:rPr>
+        <w:t xml:space="preserve">Ajouter un formulaire qui permet à l'utilisateur d'indiquer des informations d’au moins 8 types </w:t>
+      </w:r>
+      <w:r>
+        <w:rPr>
+          <w:rFonts w:asciiTheme="minorHAnsi" w:hAnsiTheme="minorHAnsi"/>
+          <w:color w:val="00B050"/>
         </w:rPr>
         <w:t xml:space="preserve">(attribut type) </w:t>
       </w:r>
       <w:r>
         <w:rPr>
           <w:rFonts w:asciiTheme="minorHAnsi" w:hAnsiTheme="minorHAnsi"/>
+          <w:color w:val="00B050"/>
         </w:rPr>
         <w:t xml:space="preserve">différents, comprenant les types </w:t>
       </w:r>
       <w:r>
         <w:rPr>
           <w:rFonts w:asciiTheme="minorHAnsi" w:hAnsiTheme="minorHAnsi"/>
+          <w:color w:val="00B050"/>
         </w:rPr>
         <w:t>Annuler</w:t>
       </w:r>
       <w:r>
         <w:rPr>
           <w:rFonts w:asciiTheme="minorHAnsi" w:hAnsiTheme="minorHAnsi"/>
-        </w:rPr>
-        <w:t xml:space="preserve"> et </w:t>
-      </w:r>
-      <w:r>
-        <w:rPr>
-          <w:rFonts w:asciiTheme="minorHAnsi" w:hAnsiTheme="minorHAnsi"/>
-        </w:rPr>
-        <w:t xml:space="preserve"> </w:t>
-      </w:r>
-      <w:r>
-        <w:rPr>
-          <w:rFonts w:asciiTheme="minorHAnsi" w:hAnsiTheme="minorHAnsi"/>
+          <w:color w:val="00B050"/>
+        </w:rPr>
+        <w:t xml:space="preserve"> et  </w:t>
+      </w:r>
+      <w:r>
+        <w:rPr>
+          <w:rFonts w:asciiTheme="minorHAnsi" w:hAnsiTheme="minorHAnsi"/>
+          <w:color w:val="00B050"/>
         </w:rPr>
         <w:t>Envoyer</w:t>
       </w:r>
       <w:r>
         <w:rPr>
           <w:rFonts w:asciiTheme="minorHAnsi" w:hAnsiTheme="minorHAnsi"/>
+          <w:color w:val="00B050"/>
         </w:rPr>
         <w:t>.</w:t>
       </w:r>
@@ -1382,11 +1369,13 @@
         <w:jc w:val="both"/>
         <w:rPr>
           <w:rFonts w:asciiTheme="minorHAnsi" w:hAnsiTheme="minorHAnsi"/>
-        </w:rPr>
-      </w:pPr>
-      <w:r>
-        <w:rPr>
-          <w:rFonts w:asciiTheme="minorHAnsi" w:hAnsiTheme="minorHAnsi"/>
+          <w:color w:val="00B050"/>
+        </w:rPr>
+      </w:pPr>
+      <w:r>
+        <w:rPr>
+          <w:rFonts w:asciiTheme="minorHAnsi" w:hAnsiTheme="minorHAnsi"/>
+          <w:color w:val="00B050"/>
         </w:rPr>
         <w:t>Utiliser les attributs de vérification de saisie de données  afin d'exiger des entrées dans au moins trois champs de texte et afficher un message approprié si l'entrée n'est pas valide.</w:t>
       </w:r>
@@ -1405,53 +1394,27 @@
         <w:jc w:val="both"/>
         <w:rPr>
           <w:rFonts w:asciiTheme="minorHAnsi" w:hAnsiTheme="minorHAnsi"/>
-        </w:rPr>
-      </w:pPr>
-      <w:r>
-        <w:rPr>
-          <w:rFonts w:asciiTheme="minorHAnsi" w:hAnsiTheme="minorHAnsi"/>
+          <w:color w:val="00B050"/>
+        </w:rPr>
+      </w:pPr>
+      <w:r>
+        <w:rPr>
+          <w:rFonts w:asciiTheme="minorHAnsi" w:hAnsiTheme="minorHAnsi"/>
+          <w:color w:val="00B050"/>
         </w:rPr>
         <w:t xml:space="preserve">Utiliser </w:t>
       </w:r>
       <w:r>
         <w:rPr>
           <w:rFonts w:asciiTheme="minorHAnsi" w:hAnsiTheme="minorHAnsi"/>
-        </w:rPr>
-        <w:t>les attributs de v</w:t>
-      </w:r>
-      <w:r>
-        <w:rPr>
-          <w:rFonts w:asciiTheme="minorHAnsi" w:hAnsiTheme="minorHAnsi"/>
-        </w:rPr>
-        <w:t>alida</w:t>
-      </w:r>
-      <w:r>
-        <w:rPr>
-          <w:rFonts w:asciiTheme="minorHAnsi" w:hAnsiTheme="minorHAnsi"/>
-        </w:rPr>
-        <w:t>tion</w:t>
-      </w:r>
-      <w:r>
-        <w:rPr>
-          <w:rFonts w:asciiTheme="minorHAnsi" w:hAnsiTheme="minorHAnsi"/>
-        </w:rPr>
-        <w:t xml:space="preserve"> HTML</w:t>
-      </w:r>
-      <w:r>
-        <w:rPr>
-          <w:rFonts w:asciiTheme="minorHAnsi" w:hAnsiTheme="minorHAnsi"/>
-        </w:rPr>
-        <w:t xml:space="preserve"> </w:t>
-      </w:r>
-      <w:r>
-        <w:rPr>
-          <w:rFonts w:asciiTheme="minorHAnsi" w:hAnsiTheme="minorHAnsi"/>
-        </w:rPr>
-        <w:t>pour valider l’entrée d’au moins</w:t>
-      </w:r>
-      <w:r>
-        <w:rPr>
-          <w:rFonts w:asciiTheme="minorHAnsi" w:hAnsiTheme="minorHAnsi"/>
+          <w:color w:val="00B050"/>
+        </w:rPr>
+        <w:t>les attributs de validation HTML pour valider l’entrée d’au moins</w:t>
+      </w:r>
+      <w:r>
+        <w:rPr>
+          <w:rFonts w:asciiTheme="minorHAnsi" w:hAnsiTheme="minorHAnsi"/>
+          <w:color w:val="00B050"/>
         </w:rPr>
         <w:t xml:space="preserve"> deux champs et afficher un message approprié dans l'info-bulle si l'entrée n'est pas valide.</w:t>
       </w:r>
@@ -1476,19 +1439,7 @@
         <w:rPr>
           <w:rFonts w:asciiTheme="minorHAnsi" w:hAnsiTheme="minorHAnsi"/>
         </w:rPr>
-        <w:t>Utiliser les styles</w:t>
-      </w:r>
-      <w:r>
-        <w:rPr>
-          <w:rFonts w:asciiTheme="minorHAnsi" w:hAnsiTheme="minorHAnsi"/>
-        </w:rPr>
-        <w:t xml:space="preserve"> CSS pour </w:t>
-      </w:r>
-      <w:r>
-        <w:rPr>
-          <w:rFonts w:asciiTheme="minorHAnsi" w:hAnsiTheme="minorHAnsi"/>
-        </w:rPr>
-        <w:t xml:space="preserve">appliquer une mise en forme différente de la forme par défaut à </w:t>
+        <w:t xml:space="preserve">Utiliser les styles CSS pour appliquer une mise en forme différente de la forme par défaut à </w:t>
       </w:r>
       <w:r>
         <w:rPr>
@@ -2306,6 +2257,80 @@
           <w:rFonts w:asciiTheme="minorHAnsi" w:hAnsiTheme="minorHAnsi"/>
         </w:rPr>
         <w:t xml:space="preserve"> et également à travers un courriel. </w:t>
+      </w:r>
+    </w:p>
+    <w:p>
+      <w:pPr>
+        <w:autoSpaceDE w:val="0"/>
+        <w:autoSpaceDN w:val="0"/>
+        <w:adjustRightInd w:val="0"/>
+        <w:spacing w:before="240"/>
+        <w:jc w:val="both"/>
+        <w:rPr>
+          <w:rFonts w:asciiTheme="minorHAnsi" w:hAnsiTheme="minorHAnsi"/>
+        </w:rPr>
+      </w:pPr>
+    </w:p>
+    <w:p>
+      <w:pPr>
+        <w:autoSpaceDE w:val="0"/>
+        <w:autoSpaceDN w:val="0"/>
+        <w:adjustRightInd w:val="0"/>
+        <w:spacing w:before="240"/>
+        <w:jc w:val="both"/>
+        <w:rPr>
+          <w:rFonts w:asciiTheme="minorHAnsi" w:hAnsiTheme="minorHAnsi"/>
+        </w:rPr>
+      </w:pPr>
+    </w:p>
+    <w:p>
+      <w:pPr>
+        <w:autoSpaceDE w:val="0"/>
+        <w:autoSpaceDN w:val="0"/>
+        <w:adjustRightInd w:val="0"/>
+        <w:spacing w:before="240"/>
+        <w:jc w:val="both"/>
+        <w:rPr>
+          <w:rFonts w:asciiTheme="minorHAnsi" w:hAnsiTheme="minorHAnsi"/>
+        </w:rPr>
+      </w:pPr>
+      <w:r>
+        <w:rPr>
+          <w:rFonts w:asciiTheme="minorHAnsi" w:hAnsiTheme="minorHAnsi"/>
+        </w:rPr>
+        <w:lastRenderedPageBreak/>
+        <w:t>Information utiles</w:t>
+      </w:r>
+    </w:p>
+    <w:p>
+      <w:pPr>
+        <w:pStyle w:val="Paragraphedeliste"/>
+        <w:numPr>
+          <w:ilvl w:val="0"/>
+          <w:numId w:val="30"/>
+        </w:numPr>
+        <w:autoSpaceDE w:val="0"/>
+        <w:autoSpaceDN w:val="0"/>
+        <w:adjustRightInd w:val="0"/>
+        <w:spacing w:before="240"/>
+        <w:jc w:val="both"/>
+        <w:rPr>
+          <w:rFonts w:asciiTheme="minorHAnsi" w:hAnsiTheme="minorHAnsi"/>
+        </w:rPr>
+      </w:pPr>
+      <w:r>
+        <w:rPr>
+          <w:rFonts w:asciiTheme="minorHAnsi" w:hAnsiTheme="minorHAnsi"/>
+        </w:rPr>
+        <w:t>https://www.html5ro</w:t>
+      </w:r>
+      <w:bookmarkStart w:id="0" w:name="_GoBack"/>
+      <w:bookmarkEnd w:id="0"/>
+      <w:r>
+        <w:rPr>
+          <w:rFonts w:asciiTheme="minorHAnsi" w:hAnsiTheme="minorHAnsi"/>
+        </w:rPr>
+        <w:t>cks.com/en/tutorials/forms/constraintvalidation/</w:t>
       </w:r>
     </w:p>
     <w:p>
@@ -2769,6 +2794,118 @@
     </w:lvl>
   </w:abstractNum>
   <w:abstractNum w:abstractNumId="4" w15:restartNumberingAfterBreak="0">
+    <w:nsid w:val="13E97EF2"/>
+    <w:multiLevelType w:val="hybridMultilevel"/>
+    <w:tmpl w:val="0D40D4D0"/>
+    <w:lvl w:ilvl="0" w:tplc="96664A90">
+      <w:numFmt w:val="bullet"/>
+      <w:lvlText w:val="-"/>
+      <w:lvlJc w:val="left"/>
+      <w:pPr>
+        <w:ind w:left="720" w:hanging="360"/>
+      </w:pPr>
+      <w:rPr>
+        <w:rFonts w:ascii="Calibri" w:eastAsia="Calibri" w:hAnsi="Calibri" w:cs="Times New Roman" w:hint="default"/>
+      </w:rPr>
+    </w:lvl>
+    <w:lvl w:ilvl="1" w:tplc="0C0C0003" w:tentative="1">
+      <w:start w:val="1"/>
+      <w:numFmt w:val="bullet"/>
+      <w:lvlText w:val="o"/>
+      <w:lvlJc w:val="left"/>
+      <w:pPr>
+        <w:ind w:left="1440" w:hanging="360"/>
+      </w:pPr>
+      <w:rPr>
+        <w:rFonts w:ascii="Courier New" w:hAnsi="Courier New" w:cs="Courier New" w:hint="default"/>
+      </w:rPr>
+    </w:lvl>
+    <w:lvl w:ilvl="2" w:tplc="0C0C0005" w:tentative="1">
+      <w:start w:val="1"/>
+      <w:numFmt w:val="bullet"/>
+      <w:lvlText w:val=""/>
+      <w:lvlJc w:val="left"/>
+      <w:pPr>
+        <w:ind w:left="2160" w:hanging="360"/>
+      </w:pPr>
+      <w:rPr>
+        <w:rFonts w:ascii="Wingdings" w:hAnsi="Wingdings" w:hint="default"/>
+      </w:rPr>
+    </w:lvl>
+    <w:lvl w:ilvl="3" w:tplc="0C0C0001" w:tentative="1">
+      <w:start w:val="1"/>
+      <w:numFmt w:val="bullet"/>
+      <w:lvlText w:val=""/>
+      <w:lvlJc w:val="left"/>
+      <w:pPr>
+        <w:ind w:left="2880" w:hanging="360"/>
+      </w:pPr>
+      <w:rPr>
+        <w:rFonts w:ascii="Symbol" w:hAnsi="Symbol" w:hint="default"/>
+      </w:rPr>
+    </w:lvl>
+    <w:lvl w:ilvl="4" w:tplc="0C0C0003" w:tentative="1">
+      <w:start w:val="1"/>
+      <w:numFmt w:val="bullet"/>
+      <w:lvlText w:val="o"/>
+      <w:lvlJc w:val="left"/>
+      <w:pPr>
+        <w:ind w:left="3600" w:hanging="360"/>
+      </w:pPr>
+      <w:rPr>
+        <w:rFonts w:ascii="Courier New" w:hAnsi="Courier New" w:cs="Courier New" w:hint="default"/>
+      </w:rPr>
+    </w:lvl>
+    <w:lvl w:ilvl="5" w:tplc="0C0C0005" w:tentative="1">
+      <w:start w:val="1"/>
+      <w:numFmt w:val="bullet"/>
+      <w:lvlText w:val=""/>
+      <w:lvlJc w:val="left"/>
+      <w:pPr>
+        <w:ind w:left="4320" w:hanging="360"/>
+      </w:pPr>
+      <w:rPr>
+        <w:rFonts w:ascii="Wingdings" w:hAnsi="Wingdings" w:hint="default"/>
+      </w:rPr>
+    </w:lvl>
+    <w:lvl w:ilvl="6" w:tplc="0C0C0001" w:tentative="1">
+      <w:start w:val="1"/>
+      <w:numFmt w:val="bullet"/>
+      <w:lvlText w:val=""/>
+      <w:lvlJc w:val="left"/>
+      <w:pPr>
+        <w:ind w:left="5040" w:hanging="360"/>
+      </w:pPr>
+      <w:rPr>
+        <w:rFonts w:ascii="Symbol" w:hAnsi="Symbol" w:hint="default"/>
+      </w:rPr>
+    </w:lvl>
+    <w:lvl w:ilvl="7" w:tplc="0C0C0003" w:tentative="1">
+      <w:start w:val="1"/>
+      <w:numFmt w:val="bullet"/>
+      <w:lvlText w:val="o"/>
+      <w:lvlJc w:val="left"/>
+      <w:pPr>
+        <w:ind w:left="5760" w:hanging="360"/>
+      </w:pPr>
+      <w:rPr>
+        <w:rFonts w:ascii="Courier New" w:hAnsi="Courier New" w:cs="Courier New" w:hint="default"/>
+      </w:rPr>
+    </w:lvl>
+    <w:lvl w:ilvl="8" w:tplc="0C0C0005" w:tentative="1">
+      <w:start w:val="1"/>
+      <w:numFmt w:val="bullet"/>
+      <w:lvlText w:val=""/>
+      <w:lvlJc w:val="left"/>
+      <w:pPr>
+        <w:ind w:left="6480" w:hanging="360"/>
+      </w:pPr>
+      <w:rPr>
+        <w:rFonts w:ascii="Wingdings" w:hAnsi="Wingdings" w:hint="default"/>
+      </w:rPr>
+    </w:lvl>
+  </w:abstractNum>
+  <w:abstractNum w:abstractNumId="5" w15:restartNumberingAfterBreak="0">
     <w:nsid w:val="185E1064"/>
     <w:multiLevelType w:val="hybridMultilevel"/>
     <w:tmpl w:val="DBCEFCCA"/>
@@ -2854,7 +2991,7 @@
       </w:pPr>
     </w:lvl>
   </w:abstractNum>
-  <w:abstractNum w:abstractNumId="5" w15:restartNumberingAfterBreak="0">
+  <w:abstractNum w:abstractNumId="6" w15:restartNumberingAfterBreak="0">
     <w:nsid w:val="1A113300"/>
     <w:multiLevelType w:val="hybridMultilevel"/>
     <w:tmpl w:val="7C9CE3F0"/>
@@ -2940,7 +3077,7 @@
       </w:pPr>
     </w:lvl>
   </w:abstractNum>
-  <w:abstractNum w:abstractNumId="6" w15:restartNumberingAfterBreak="0">
+  <w:abstractNum w:abstractNumId="7" w15:restartNumberingAfterBreak="0">
     <w:nsid w:val="1C912E5C"/>
     <w:multiLevelType w:val="hybridMultilevel"/>
     <w:tmpl w:val="73422CEA"/>
@@ -3026,7 +3163,7 @@
       </w:pPr>
     </w:lvl>
   </w:abstractNum>
-  <w:abstractNum w:abstractNumId="7" w15:restartNumberingAfterBreak="0">
+  <w:abstractNum w:abstractNumId="8" w15:restartNumberingAfterBreak="0">
     <w:nsid w:val="2F6F7F42"/>
     <w:multiLevelType w:val="hybridMultilevel"/>
     <w:tmpl w:val="B31A800E"/>
@@ -3112,7 +3249,7 @@
       </w:pPr>
     </w:lvl>
   </w:abstractNum>
-  <w:abstractNum w:abstractNumId="8" w15:restartNumberingAfterBreak="0">
+  <w:abstractNum w:abstractNumId="9" w15:restartNumberingAfterBreak="0">
     <w:nsid w:val="382C40B4"/>
     <w:multiLevelType w:val="hybridMultilevel"/>
     <w:tmpl w:val="F74EF994"/>
@@ -3225,7 +3362,7 @@
       </w:rPr>
     </w:lvl>
   </w:abstractNum>
-  <w:abstractNum w:abstractNumId="9" w15:restartNumberingAfterBreak="0">
+  <w:abstractNum w:abstractNumId="10" w15:restartNumberingAfterBreak="0">
     <w:nsid w:val="3878124E"/>
     <w:multiLevelType w:val="hybridMultilevel"/>
     <w:tmpl w:val="E0501FAE"/>
@@ -3338,7 +3475,7 @@
       </w:rPr>
     </w:lvl>
   </w:abstractNum>
-  <w:abstractNum w:abstractNumId="10" w15:restartNumberingAfterBreak="0">
+  <w:abstractNum w:abstractNumId="11" w15:restartNumberingAfterBreak="0">
     <w:nsid w:val="3CC91AD7"/>
     <w:multiLevelType w:val="hybridMultilevel"/>
     <w:tmpl w:val="CA4C5656"/>
@@ -3424,7 +3561,7 @@
       </w:pPr>
     </w:lvl>
   </w:abstractNum>
-  <w:abstractNum w:abstractNumId="11" w15:restartNumberingAfterBreak="0">
+  <w:abstractNum w:abstractNumId="12" w15:restartNumberingAfterBreak="0">
     <w:nsid w:val="42590834"/>
     <w:multiLevelType w:val="hybridMultilevel"/>
     <w:tmpl w:val="EA38FE5C"/>
@@ -3513,7 +3650,7 @@
       </w:pPr>
     </w:lvl>
   </w:abstractNum>
-  <w:abstractNum w:abstractNumId="12" w15:restartNumberingAfterBreak="0">
+  <w:abstractNum w:abstractNumId="13" w15:restartNumberingAfterBreak="0">
     <w:nsid w:val="43572B1A"/>
     <w:multiLevelType w:val="hybridMultilevel"/>
     <w:tmpl w:val="629A0A3A"/>
@@ -3602,7 +3739,7 @@
       </w:pPr>
     </w:lvl>
   </w:abstractNum>
-  <w:abstractNum w:abstractNumId="13" w15:restartNumberingAfterBreak="0">
+  <w:abstractNum w:abstractNumId="14" w15:restartNumberingAfterBreak="0">
     <w:nsid w:val="44331DC6"/>
     <w:multiLevelType w:val="hybridMultilevel"/>
     <w:tmpl w:val="B4FCD596"/>
@@ -3688,7 +3825,7 @@
       </w:pPr>
     </w:lvl>
   </w:abstractNum>
-  <w:abstractNum w:abstractNumId="14" w15:restartNumberingAfterBreak="0">
+  <w:abstractNum w:abstractNumId="15" w15:restartNumberingAfterBreak="0">
     <w:nsid w:val="4999267F"/>
     <w:multiLevelType w:val="hybridMultilevel"/>
     <w:tmpl w:val="1E18DFB8"/>
@@ -3828,7 +3965,7 @@
       </w:rPr>
     </w:lvl>
   </w:abstractNum>
-  <w:abstractNum w:abstractNumId="15" w15:restartNumberingAfterBreak="0">
+  <w:abstractNum w:abstractNumId="16" w15:restartNumberingAfterBreak="0">
     <w:nsid w:val="4F594F9E"/>
     <w:multiLevelType w:val="hybridMultilevel"/>
     <w:tmpl w:val="5E042D54"/>
@@ -3914,7 +4051,7 @@
       </w:pPr>
     </w:lvl>
   </w:abstractNum>
-  <w:abstractNum w:abstractNumId="16" w15:restartNumberingAfterBreak="0">
+  <w:abstractNum w:abstractNumId="17" w15:restartNumberingAfterBreak="0">
     <w:nsid w:val="541A2039"/>
     <w:multiLevelType w:val="singleLevel"/>
     <w:tmpl w:val="94FAC484"/>
@@ -3932,7 +4069,7 @@
       </w:pPr>
     </w:lvl>
   </w:abstractNum>
-  <w:abstractNum w:abstractNumId="17" w15:restartNumberingAfterBreak="0">
+  <w:abstractNum w:abstractNumId="18" w15:restartNumberingAfterBreak="0">
     <w:nsid w:val="56FF3C51"/>
     <w:multiLevelType w:val="hybridMultilevel"/>
     <w:tmpl w:val="8242ACDE"/>
@@ -4044,7 +4181,7 @@
       </w:rPr>
     </w:lvl>
   </w:abstractNum>
-  <w:abstractNum w:abstractNumId="18" w15:restartNumberingAfterBreak="0">
+  <w:abstractNum w:abstractNumId="19" w15:restartNumberingAfterBreak="0">
     <w:nsid w:val="5B6322DD"/>
     <w:multiLevelType w:val="hybridMultilevel"/>
     <w:tmpl w:val="4E64CACA"/>
@@ -4184,7 +4321,7 @@
       </w:rPr>
     </w:lvl>
   </w:abstractNum>
-  <w:abstractNum w:abstractNumId="19" w15:restartNumberingAfterBreak="0">
+  <w:abstractNum w:abstractNumId="20" w15:restartNumberingAfterBreak="0">
     <w:nsid w:val="615D0B47"/>
     <w:multiLevelType w:val="hybridMultilevel"/>
     <w:tmpl w:val="AFC6B8B0"/>
@@ -4270,7 +4407,7 @@
       </w:pPr>
     </w:lvl>
   </w:abstractNum>
-  <w:abstractNum w:abstractNumId="20" w15:restartNumberingAfterBreak="0">
+  <w:abstractNum w:abstractNumId="21" w15:restartNumberingAfterBreak="0">
     <w:nsid w:val="68E85373"/>
     <w:multiLevelType w:val="hybridMultilevel"/>
     <w:tmpl w:val="B2B8EED2"/>
@@ -4356,7 +4493,7 @@
       </w:pPr>
     </w:lvl>
   </w:abstractNum>
-  <w:abstractNum w:abstractNumId="21" w15:restartNumberingAfterBreak="0">
+  <w:abstractNum w:abstractNumId="22" w15:restartNumberingAfterBreak="0">
     <w:nsid w:val="6A7C5E96"/>
     <w:multiLevelType w:val="hybridMultilevel"/>
     <w:tmpl w:val="F830E6F0"/>
@@ -4442,7 +4579,7 @@
       </w:pPr>
     </w:lvl>
   </w:abstractNum>
-  <w:abstractNum w:abstractNumId="22" w15:restartNumberingAfterBreak="0">
+  <w:abstractNum w:abstractNumId="23" w15:restartNumberingAfterBreak="0">
     <w:nsid w:val="72B676D6"/>
     <w:multiLevelType w:val="hybridMultilevel"/>
     <w:tmpl w:val="0742AA82"/>
@@ -4555,7 +4692,7 @@
       </w:rPr>
     </w:lvl>
   </w:abstractNum>
-  <w:abstractNum w:abstractNumId="23" w15:restartNumberingAfterBreak="0">
+  <w:abstractNum w:abstractNumId="24" w15:restartNumberingAfterBreak="0">
     <w:nsid w:val="738C13A7"/>
     <w:multiLevelType w:val="hybridMultilevel"/>
     <w:tmpl w:val="4F04CF96"/>
@@ -4641,7 +4778,7 @@
       </w:pPr>
     </w:lvl>
   </w:abstractNum>
-  <w:abstractNum w:abstractNumId="24" w15:restartNumberingAfterBreak="0">
+  <w:abstractNum w:abstractNumId="25" w15:restartNumberingAfterBreak="0">
     <w:nsid w:val="760B489F"/>
     <w:multiLevelType w:val="hybridMultilevel"/>
     <w:tmpl w:val="60947978"/>
@@ -4727,7 +4864,7 @@
       </w:pPr>
     </w:lvl>
   </w:abstractNum>
-  <w:abstractNum w:abstractNumId="25" w15:restartNumberingAfterBreak="0">
+  <w:abstractNum w:abstractNumId="26" w15:restartNumberingAfterBreak="0">
     <w:nsid w:val="7BF41306"/>
     <w:multiLevelType w:val="hybridMultilevel"/>
     <w:tmpl w:val="7138DD88"/>
@@ -4819,7 +4956,7 @@
       </w:pPr>
     </w:lvl>
   </w:abstractNum>
-  <w:abstractNum w:abstractNumId="26" w15:restartNumberingAfterBreak="0">
+  <w:abstractNum w:abstractNumId="27" w15:restartNumberingAfterBreak="0">
     <w:nsid w:val="7DC72021"/>
     <w:multiLevelType w:val="hybridMultilevel"/>
     <w:tmpl w:val="82C89878"/>
@@ -4932,7 +5069,7 @@
       </w:rPr>
     </w:lvl>
   </w:abstractNum>
-  <w:abstractNum w:abstractNumId="27" w15:restartNumberingAfterBreak="0">
+  <w:abstractNum w:abstractNumId="28" w15:restartNumberingAfterBreak="0">
     <w:nsid w:val="7F216DE5"/>
     <w:multiLevelType w:val="hybridMultilevel"/>
     <w:tmpl w:val="BBD0BB96"/>
@@ -5027,91 +5164,94 @@
     <w:abstractNumId w:val="0"/>
   </w:num>
   <w:num w:numId="2">
-    <w:abstractNumId w:val="20"/>
+    <w:abstractNumId w:val="21"/>
   </w:num>
   <w:num w:numId="3">
-    <w:abstractNumId w:val="25"/>
+    <w:abstractNumId w:val="26"/>
   </w:num>
   <w:num w:numId="4">
-    <w:abstractNumId w:val="19"/>
+    <w:abstractNumId w:val="20"/>
   </w:num>
   <w:num w:numId="5">
     <w:abstractNumId w:val="3"/>
   </w:num>
   <w:num w:numId="6">
-    <w:abstractNumId w:val="15"/>
+    <w:abstractNumId w:val="16"/>
   </w:num>
   <w:num w:numId="7">
-    <w:abstractNumId w:val="10"/>
+    <w:abstractNumId w:val="11"/>
   </w:num>
   <w:num w:numId="8">
-    <w:abstractNumId w:val="21"/>
+    <w:abstractNumId w:val="22"/>
   </w:num>
   <w:num w:numId="9">
+    <w:abstractNumId w:val="7"/>
+  </w:num>
+  <w:num w:numId="10">
     <w:abstractNumId w:val="6"/>
   </w:num>
-  <w:num w:numId="10">
-    <w:abstractNumId w:val="5"/>
-  </w:num>
   <w:num w:numId="11">
-    <w:abstractNumId w:val="13"/>
+    <w:abstractNumId w:val="14"/>
   </w:num>
   <w:num w:numId="12">
     <w:abstractNumId w:val="2"/>
   </w:num>
   <w:num w:numId="13">
+    <w:abstractNumId w:val="25"/>
+  </w:num>
+  <w:num w:numId="14">
     <w:abstractNumId w:val="24"/>
   </w:num>
-  <w:num w:numId="14">
+  <w:num w:numId="15">
+    <w:abstractNumId w:val="8"/>
+  </w:num>
+  <w:num w:numId="16">
+    <w:abstractNumId w:val="5"/>
+  </w:num>
+  <w:num w:numId="17">
+    <w:abstractNumId w:val="9"/>
+  </w:num>
+  <w:num w:numId="18">
     <w:abstractNumId w:val="23"/>
   </w:num>
-  <w:num w:numId="15">
-    <w:abstractNumId w:val="7"/>
-  </w:num>
-  <w:num w:numId="16">
-    <w:abstractNumId w:val="4"/>
-  </w:num>
-  <w:num w:numId="17">
-    <w:abstractNumId w:val="8"/>
-  </w:num>
-  <w:num w:numId="18">
-    <w:abstractNumId w:val="22"/>
-  </w:num>
   <w:num w:numId="19">
-    <w:abstractNumId w:val="9"/>
+    <w:abstractNumId w:val="10"/>
   </w:num>
   <w:num w:numId="20">
-    <w:abstractNumId w:val="16"/>
+    <w:abstractNumId w:val="17"/>
   </w:num>
   <w:num w:numId="21">
-    <w:abstractNumId w:val="11"/>
+    <w:abstractNumId w:val="12"/>
   </w:num>
   <w:num w:numId="22">
-    <w:abstractNumId w:val="12"/>
+    <w:abstractNumId w:val="13"/>
   </w:num>
   <w:num w:numId="23">
-    <w:abstractNumId w:val="16"/>
+    <w:abstractNumId w:val="17"/>
     <w:lvlOverride w:ilvl="0">
       <w:startOverride w:val="1"/>
     </w:lvlOverride>
   </w:num>
   <w:num w:numId="24">
-    <w:abstractNumId w:val="17"/>
+    <w:abstractNumId w:val="18"/>
   </w:num>
   <w:num w:numId="25">
-    <w:abstractNumId w:val="27"/>
+    <w:abstractNumId w:val="28"/>
   </w:num>
   <w:num w:numId="26">
     <w:abstractNumId w:val="1"/>
   </w:num>
   <w:num w:numId="27">
-    <w:abstractNumId w:val="14"/>
+    <w:abstractNumId w:val="15"/>
   </w:num>
   <w:num w:numId="28">
-    <w:abstractNumId w:val="18"/>
+    <w:abstractNumId w:val="19"/>
   </w:num>
   <w:num w:numId="29">
-    <w:abstractNumId w:val="26"/>
+    <w:abstractNumId w:val="27"/>
+  </w:num>
+  <w:num w:numId="30">
+    <w:abstractNumId w:val="4"/>
   </w:num>
   <w:numIdMacAtCleanup w:val="5"/>
 </w:numbering>
@@ -6531,7 +6671,7 @@
 </file>
 
 <file path=customXml/itemProps1.xml><?xml version="1.0" encoding="utf-8"?>
-<ds:datastoreItem xmlns:ds="http://schemas.openxmlformats.org/officeDocument/2006/customXml" ds:itemID="{01FBA209-F07D-4AEB-B10A-EC0C245B12F2}">
+<ds:datastoreItem xmlns:ds="http://schemas.openxmlformats.org/officeDocument/2006/customXml" ds:itemID="{6C6F926E-2EA0-4CDA-9461-CA7C1649429C}">
   <ds:schemaRefs>
     <ds:schemaRef ds:uri="http://schemas.openxmlformats.org/officeDocument/2006/bibliography"/>
   </ds:schemaRefs>

</xml_diff>

<commit_message>
PS4, PC, Switch, retro
Supression de la page PC
Map de l'image ps4 (page terminé)
Début de la page nintendo switch
</commit_message>
<xml_diff>
--- a/doc/Projet session.docx
+++ b/doc/Projet session.docx
@@ -619,14 +619,14 @@
         <w:pStyle w:val="Titre2"/>
         <w:ind w:firstLine="360"/>
         <w:rPr>
-          <w:color w:val="auto"/>
+          <w:color w:val="00B050"/>
           <w:sz w:val="24"/>
           <w:szCs w:val="24"/>
         </w:rPr>
       </w:pPr>
       <w:r>
         <w:rPr>
-          <w:color w:val="auto"/>
+          <w:color w:val="00B050"/>
           <w:sz w:val="24"/>
           <w:szCs w:val="24"/>
         </w:rPr>
@@ -655,7 +655,16 @@
           <w:rFonts w:asciiTheme="minorHAnsi" w:hAnsiTheme="minorHAnsi"/>
           <w:color w:val="00B050"/>
         </w:rPr>
-        <w:t>Utiliser les titres, le texte et les caractères spéciaux</w:t>
+        <w:t>Utiliser les titres, le texte et les caractère</w:t>
+      </w:r>
+      <w:bookmarkStart w:id="0" w:name="_GoBack"/>
+      <w:bookmarkEnd w:id="0"/>
+      <w:r>
+        <w:rPr>
+          <w:rFonts w:asciiTheme="minorHAnsi" w:hAnsiTheme="minorHAnsi"/>
+          <w:color w:val="00B050"/>
+        </w:rPr>
+        <w:t>s spéciaux</w:t>
       </w:r>
     </w:p>
     <w:p>
@@ -973,22 +982,17 @@
       <w:pPr>
         <w:pStyle w:val="Titre2"/>
         <w:ind w:firstLine="360"/>
-      </w:pPr>
-      <w:r>
-        <w:rPr>
-          <w:color w:val="auto"/>
+        <w:rPr>
+          <w:color w:val="00B050"/>
+        </w:rPr>
+      </w:pPr>
+      <w:r>
+        <w:rPr>
+          <w:color w:val="00B050"/>
           <w:sz w:val="24"/>
           <w:szCs w:val="24"/>
         </w:rPr>
-        <w:t>I</w:t>
-      </w:r>
-      <w:r>
-        <w:rPr>
-          <w:color w:val="auto"/>
-          <w:sz w:val="24"/>
-          <w:szCs w:val="24"/>
-        </w:rPr>
-        <w:t>mages</w:t>
+        <w:t>Images</w:t>
       </w:r>
     </w:p>
     <w:p>
@@ -1076,53 +1080,55 @@
         <w:jc w:val="both"/>
         <w:rPr>
           <w:rFonts w:asciiTheme="minorHAnsi" w:hAnsiTheme="minorHAnsi"/>
-        </w:rPr>
-      </w:pPr>
-      <w:r>
-        <w:rPr>
-          <w:rFonts w:asciiTheme="minorHAnsi" w:hAnsiTheme="minorHAnsi"/>
+          <w:color w:val="00B050"/>
+        </w:rPr>
+      </w:pPr>
+      <w:r>
+        <w:rPr>
+          <w:rFonts w:asciiTheme="minorHAnsi" w:hAnsiTheme="minorHAnsi"/>
+          <w:color w:val="00B050"/>
         </w:rPr>
         <w:t>Ajouter une image</w:t>
       </w:r>
       <w:r>
         <w:rPr>
           <w:rFonts w:asciiTheme="minorHAnsi" w:hAnsiTheme="minorHAnsi"/>
+          <w:color w:val="00B050"/>
         </w:rPr>
         <w:t>-</w:t>
       </w:r>
       <w:r>
         <w:rPr>
           <w:rFonts w:asciiTheme="minorHAnsi" w:hAnsiTheme="minorHAnsi"/>
+          <w:color w:val="00B050"/>
         </w:rPr>
         <w:t>mappée</w:t>
       </w:r>
       <w:r>
         <w:rPr>
           <w:rFonts w:asciiTheme="minorHAnsi" w:hAnsiTheme="minorHAnsi"/>
+          <w:color w:val="00B050"/>
         </w:rPr>
         <w:t xml:space="preserve"> à certains points</w:t>
       </w:r>
       <w:r>
         <w:rPr>
           <w:rFonts w:asciiTheme="minorHAnsi" w:hAnsiTheme="minorHAnsi"/>
+          <w:color w:val="00B050"/>
         </w:rPr>
         <w:t xml:space="preserve"> </w:t>
       </w:r>
       <w:r>
         <w:rPr>
           <w:rFonts w:asciiTheme="minorHAnsi" w:hAnsiTheme="minorHAnsi"/>
-        </w:rPr>
-        <w:t>et qui renvoi</w:t>
-      </w:r>
-      <w:r>
-        <w:rPr>
-          <w:rFonts w:asciiTheme="minorHAnsi" w:hAnsiTheme="minorHAnsi"/>
-        </w:rPr>
-        <w:t>e</w:t>
-      </w:r>
-      <w:r>
-        <w:rPr>
-          <w:rFonts w:asciiTheme="minorHAnsi" w:hAnsiTheme="minorHAnsi"/>
+          <w:color w:val="00B050"/>
+        </w:rPr>
+        <w:t>et qui renvoie</w:t>
+      </w:r>
+      <w:r>
+        <w:rPr>
+          <w:rFonts w:asciiTheme="minorHAnsi" w:hAnsiTheme="minorHAnsi"/>
+          <w:color w:val="00B050"/>
         </w:rPr>
         <w:t xml:space="preserve"> à deux ou plusieurs pages différentes.</w:t>
       </w:r>
@@ -1696,30 +1702,37 @@
       <w:pPr>
         <w:pStyle w:val="Titre2"/>
         <w:rPr>
-          <w:color w:val="auto"/>
+          <w:color w:val="FF0000"/>
           <w:sz w:val="28"/>
         </w:rPr>
       </w:pPr>
       <w:r>
         <w:rPr>
-          <w:color w:val="auto"/>
+          <w:color w:val="FF0000"/>
           <w:sz w:val="28"/>
         </w:rPr>
         <w:t xml:space="preserve">SPECIFICATIONS </w:t>
       </w:r>
       <w:r>
         <w:rPr>
-          <w:color w:val="auto"/>
+          <w:color w:val="FF0000"/>
           <w:sz w:val="28"/>
         </w:rPr>
         <w:t xml:space="preserve"> JavaScript  </w:t>
       </w:r>
+      <w:r>
+        <w:rPr>
+          <w:color w:val="FF0000"/>
+          <w:sz w:val="28"/>
+        </w:rPr>
+        <w:t>(optionnel)</w:t>
+      </w:r>
     </w:p>
     <w:p>
       <w:pPr>
         <w:pStyle w:val="Titre2"/>
         <w:rPr>
-          <w:color w:val="auto"/>
+          <w:color w:val="FF0000"/>
           <w:sz w:val="24"/>
           <w:szCs w:val="24"/>
         </w:rPr>
@@ -1730,14 +1743,14 @@
         <w:pStyle w:val="Titre2"/>
         <w:ind w:firstLine="360"/>
         <w:rPr>
-          <w:color w:val="auto"/>
+          <w:color w:val="FF0000"/>
           <w:sz w:val="24"/>
           <w:szCs w:val="24"/>
         </w:rPr>
       </w:pPr>
       <w:r>
         <w:rPr>
-          <w:color w:val="auto"/>
+          <w:color w:val="FF0000"/>
           <w:sz w:val="24"/>
           <w:szCs w:val="24"/>
         </w:rPr>
@@ -1758,11 +1771,13 @@
         <w:jc w:val="both"/>
         <w:rPr>
           <w:rFonts w:asciiTheme="minorHAnsi" w:hAnsiTheme="minorHAnsi"/>
-        </w:rPr>
-      </w:pPr>
-      <w:r>
-        <w:rPr>
-          <w:rFonts w:asciiTheme="minorHAnsi" w:hAnsiTheme="minorHAnsi"/>
+          <w:color w:val="FF0000"/>
+        </w:rPr>
+      </w:pPr>
+      <w:r>
+        <w:rPr>
+          <w:rFonts w:asciiTheme="minorHAnsi" w:hAnsiTheme="minorHAnsi"/>
+          <w:color w:val="FF0000"/>
           <w:lang w:val="fr-FR"/>
         </w:rPr>
         <w:t xml:space="preserve">Dans </w:t>
@@ -1770,6 +1785,7 @@
       <w:r>
         <w:rPr>
           <w:rFonts w:asciiTheme="minorHAnsi" w:hAnsiTheme="minorHAnsi"/>
+          <w:color w:val="FF0000"/>
           <w:lang w:val="fr-FR"/>
         </w:rPr>
         <w:t xml:space="preserve">une de vos 6 pages du </w:t>
@@ -1777,6 +1793,7 @@
       <w:r>
         <w:rPr>
           <w:rFonts w:asciiTheme="minorHAnsi" w:hAnsiTheme="minorHAnsi"/>
+          <w:color w:val="FF0000"/>
           <w:lang w:val="fr-FR"/>
         </w:rPr>
         <w:t>site</w:t>
@@ -1784,6 +1801,7 @@
       <w:r>
         <w:rPr>
           <w:rFonts w:asciiTheme="minorHAnsi" w:hAnsiTheme="minorHAnsi"/>
+          <w:color w:val="FF0000"/>
           <w:lang w:val="fr-FR"/>
         </w:rPr>
         <w:t xml:space="preserve"> web</w:t>
@@ -1791,6 +1809,7 @@
       <w:r>
         <w:rPr>
           <w:rFonts w:asciiTheme="minorHAnsi" w:hAnsiTheme="minorHAnsi"/>
+          <w:color w:val="FF0000"/>
           <w:lang w:val="fr-FR"/>
         </w:rPr>
         <w:t>, a</w:t>
@@ -1798,56 +1817,58 @@
       <w:r>
         <w:rPr>
           <w:rFonts w:asciiTheme="minorHAnsi" w:hAnsiTheme="minorHAnsi"/>
+          <w:color w:val="FF0000"/>
         </w:rPr>
         <w:t xml:space="preserve">jouter le même </w:t>
       </w:r>
       <w:r>
         <w:rPr>
           <w:rFonts w:asciiTheme="minorHAnsi" w:hAnsiTheme="minorHAnsi"/>
+          <w:color w:val="FF0000"/>
         </w:rPr>
         <w:t xml:space="preserve">formulaire </w:t>
       </w:r>
       <w:r>
         <w:rPr>
           <w:rFonts w:asciiTheme="minorHAnsi" w:hAnsiTheme="minorHAnsi"/>
+          <w:color w:val="FF0000"/>
         </w:rPr>
         <w:t>que celui crée précédemment</w:t>
       </w:r>
       <w:r>
         <w:rPr>
           <w:rFonts w:asciiTheme="minorHAnsi" w:hAnsiTheme="minorHAnsi"/>
+          <w:color w:val="FF0000"/>
         </w:rPr>
         <w:t xml:space="preserve"> en</w:t>
       </w:r>
       <w:r>
         <w:rPr>
           <w:rFonts w:asciiTheme="minorHAnsi" w:hAnsiTheme="minorHAnsi"/>
+          <w:color w:val="FF0000"/>
         </w:rPr>
         <w:t xml:space="preserve"> </w:t>
       </w:r>
       <w:r>
         <w:rPr>
           <w:rFonts w:asciiTheme="minorHAnsi" w:hAnsiTheme="minorHAnsi"/>
+          <w:color w:val="FF0000"/>
         </w:rPr>
         <w:t>lui ajoutant</w:t>
       </w:r>
       <w:r>
         <w:rPr>
           <w:rFonts w:asciiTheme="minorHAnsi" w:hAnsiTheme="minorHAnsi"/>
+          <w:color w:val="FF0000"/>
         </w:rPr>
         <w:t xml:space="preserve"> la mention JavaScript</w:t>
       </w:r>
       <w:r>
         <w:rPr>
           <w:rFonts w:asciiTheme="minorHAnsi" w:hAnsiTheme="minorHAnsi"/>
-        </w:rPr>
-        <w:t xml:space="preserve">. </w:t>
-      </w:r>
-      <w:r>
-        <w:rPr>
-          <w:rFonts w:asciiTheme="minorHAnsi" w:hAnsiTheme="minorHAnsi"/>
-        </w:rPr>
-        <w:t xml:space="preserve"> </w:t>
+          <w:color w:val="FF0000"/>
+        </w:rPr>
+        <w:t xml:space="preserve">.  </w:t>
       </w:r>
     </w:p>
     <w:p>
@@ -1864,6 +1885,7 @@
         <w:jc w:val="both"/>
         <w:rPr>
           <w:rFonts w:asciiTheme="minorHAnsi" w:hAnsiTheme="minorHAnsi"/>
+          <w:color w:val="FF0000"/>
         </w:rPr>
       </w:pPr>
     </w:p>
@@ -1881,125 +1903,132 @@
         <w:jc w:val="both"/>
         <w:rPr>
           <w:rFonts w:asciiTheme="minorHAnsi" w:hAnsiTheme="minorHAnsi"/>
-        </w:rPr>
-      </w:pPr>
-      <w:r>
-        <w:rPr>
-          <w:rFonts w:asciiTheme="minorHAnsi" w:hAnsiTheme="minorHAnsi"/>
+          <w:color w:val="FF0000"/>
+        </w:rPr>
+      </w:pPr>
+      <w:r>
+        <w:rPr>
+          <w:rFonts w:asciiTheme="minorHAnsi" w:hAnsiTheme="minorHAnsi"/>
+          <w:color w:val="FF0000"/>
         </w:rPr>
         <w:t xml:space="preserve">Tous les types </w:t>
       </w:r>
       <w:r>
         <w:rPr>
           <w:rFonts w:asciiTheme="minorHAnsi" w:hAnsiTheme="minorHAnsi"/>
+          <w:color w:val="FF0000"/>
         </w:rPr>
         <w:t>utilisés dans le</w:t>
       </w:r>
       <w:r>
         <w:rPr>
           <w:rFonts w:asciiTheme="minorHAnsi" w:hAnsiTheme="minorHAnsi"/>
+          <w:color w:val="FF0000"/>
+        </w:rPr>
+        <w:t xml:space="preserve"> formulaire doivent être </w:t>
+      </w:r>
+      <w:r>
+        <w:rPr>
+          <w:rFonts w:asciiTheme="minorHAnsi" w:hAnsiTheme="minorHAnsi"/>
+          <w:color w:val="FF0000"/>
+        </w:rPr>
+        <w:t>validés</w:t>
+      </w:r>
+      <w:r>
+        <w:rPr>
+          <w:rFonts w:asciiTheme="minorHAnsi" w:hAnsiTheme="minorHAnsi"/>
+          <w:color w:val="FF0000"/>
+        </w:rPr>
+        <w:t xml:space="preserve"> en utilisant le</w:t>
+      </w:r>
+      <w:r>
+        <w:rPr>
+          <w:rFonts w:asciiTheme="minorHAnsi" w:hAnsiTheme="minorHAnsi"/>
+          <w:color w:val="FF0000"/>
         </w:rPr>
         <w:t xml:space="preserve"> </w:t>
       </w:r>
       <w:r>
         <w:rPr>
           <w:rFonts w:asciiTheme="minorHAnsi" w:hAnsiTheme="minorHAnsi"/>
-        </w:rPr>
-        <w:t>formulaire</w:t>
-      </w:r>
-      <w:r>
-        <w:rPr>
-          <w:rFonts w:asciiTheme="minorHAnsi" w:hAnsiTheme="minorHAnsi"/>
-        </w:rPr>
-        <w:t xml:space="preserve"> doivent être </w:t>
-      </w:r>
-      <w:r>
-        <w:rPr>
-          <w:rFonts w:asciiTheme="minorHAnsi" w:hAnsiTheme="minorHAnsi"/>
-        </w:rPr>
-        <w:t>validés</w:t>
-      </w:r>
-      <w:r>
-        <w:rPr>
-          <w:rFonts w:asciiTheme="minorHAnsi" w:hAnsiTheme="minorHAnsi"/>
-        </w:rPr>
-        <w:t xml:space="preserve"> en utilisant le</w:t>
-      </w:r>
-      <w:r>
-        <w:rPr>
-          <w:rFonts w:asciiTheme="minorHAnsi" w:hAnsiTheme="minorHAnsi"/>
-        </w:rPr>
-        <w:t xml:space="preserve"> </w:t>
-      </w:r>
-      <w:r>
-        <w:rPr>
-          <w:rFonts w:asciiTheme="minorHAnsi" w:hAnsiTheme="minorHAnsi"/>
+          <w:color w:val="FF0000"/>
         </w:rPr>
         <w:t>JavaScript</w:t>
       </w:r>
       <w:r>
         <w:rPr>
           <w:rFonts w:asciiTheme="minorHAnsi" w:hAnsiTheme="minorHAnsi"/>
+          <w:color w:val="FF0000"/>
         </w:rPr>
         <w:t xml:space="preserve"> (validation coté client)</w:t>
       </w:r>
       <w:r>
         <w:rPr>
           <w:rFonts w:asciiTheme="minorHAnsi" w:hAnsiTheme="minorHAnsi"/>
+          <w:color w:val="FF0000"/>
         </w:rPr>
         <w:t xml:space="preserve">. </w:t>
       </w:r>
       <w:r>
         <w:rPr>
           <w:rFonts w:asciiTheme="minorHAnsi" w:hAnsiTheme="minorHAnsi"/>
+          <w:color w:val="FF0000"/>
         </w:rPr>
         <w:t>En plus, l</w:t>
       </w:r>
       <w:r>
         <w:rPr>
           <w:rFonts w:asciiTheme="minorHAnsi" w:hAnsiTheme="minorHAnsi"/>
+          <w:color w:val="FF0000"/>
         </w:rPr>
         <w:t>e</w:t>
       </w:r>
       <w:r>
         <w:rPr>
           <w:rFonts w:asciiTheme="minorHAnsi" w:hAnsiTheme="minorHAnsi"/>
+          <w:color w:val="FF0000"/>
         </w:rPr>
         <w:t xml:space="preserve">s </w:t>
       </w:r>
       <w:r>
         <w:rPr>
           <w:rFonts w:asciiTheme="minorHAnsi" w:hAnsiTheme="minorHAnsi"/>
+          <w:color w:val="FF0000"/>
         </w:rPr>
         <w:t>attributs de</w:t>
       </w:r>
       <w:r>
         <w:rPr>
           <w:rFonts w:asciiTheme="minorHAnsi" w:hAnsiTheme="minorHAnsi"/>
+          <w:color w:val="FF0000"/>
         </w:rPr>
         <w:t xml:space="preserve"> validation HTML5</w:t>
       </w:r>
       <w:r>
         <w:rPr>
           <w:rFonts w:asciiTheme="minorHAnsi" w:hAnsiTheme="minorHAnsi"/>
+          <w:color w:val="FF0000"/>
         </w:rPr>
         <w:t xml:space="preserve"> suivantes doivent être implémentés </w:t>
       </w:r>
       <w:r>
         <w:rPr>
           <w:rFonts w:asciiTheme="minorHAnsi" w:hAnsiTheme="minorHAnsi"/>
+          <w:color w:val="FF0000"/>
         </w:rPr>
         <w:t xml:space="preserve">avec le JavaScript </w:t>
       </w:r>
       <w:r>
         <w:rPr>
           <w:rFonts w:asciiTheme="minorHAnsi" w:hAnsiTheme="minorHAnsi"/>
+          <w:color w:val="FF0000"/>
         </w:rPr>
         <w:t xml:space="preserve">dans votre formulaire </w:t>
       </w:r>
       <w:r>
         <w:rPr>
           <w:rFonts w:asciiTheme="minorHAnsi" w:hAnsiTheme="minorHAnsi"/>
+          <w:color w:val="FF0000"/>
         </w:rPr>
         <w:t xml:space="preserve">: </w:t>
       </w:r>
@@ -2007,6 +2036,7 @@
       <w:r>
         <w:rPr>
           <w:rFonts w:asciiTheme="minorHAnsi" w:hAnsiTheme="minorHAnsi"/>
+          <w:color w:val="FF0000"/>
         </w:rPr>
         <w:t>required</w:t>
       </w:r>
@@ -2014,6 +2044,7 @@
       <w:r>
         <w:rPr>
           <w:rFonts w:asciiTheme="minorHAnsi" w:hAnsiTheme="minorHAnsi"/>
+          <w:color w:val="FF0000"/>
         </w:rPr>
         <w:t xml:space="preserve">, </w:t>
       </w:r>
@@ -2021,12 +2052,14 @@
       <w:r>
         <w:rPr>
           <w:rFonts w:asciiTheme="minorHAnsi" w:hAnsiTheme="minorHAnsi"/>
+          <w:color w:val="FF0000"/>
         </w:rPr>
         <w:t>place</w:t>
       </w:r>
       <w:r>
         <w:rPr>
           <w:rFonts w:asciiTheme="minorHAnsi" w:hAnsiTheme="minorHAnsi"/>
+          <w:color w:val="FF0000"/>
         </w:rPr>
         <w:t>holder</w:t>
       </w:r>
@@ -2034,6 +2067,7 @@
       <w:r>
         <w:rPr>
           <w:rFonts w:asciiTheme="minorHAnsi" w:hAnsiTheme="minorHAnsi"/>
+          <w:color w:val="FF0000"/>
         </w:rPr>
         <w:t xml:space="preserve">, pattern, autofocus.  </w:t>
       </w:r>
@@ -2052,33 +2086,22 @@
         <w:jc w:val="both"/>
         <w:rPr>
           <w:rFonts w:asciiTheme="minorHAnsi" w:hAnsiTheme="minorHAnsi"/>
+          <w:color w:val="FF0000"/>
           <w:lang w:val="fr-FR"/>
         </w:rPr>
       </w:pPr>
       <w:r>
         <w:rPr>
           <w:rFonts w:asciiTheme="minorHAnsi" w:hAnsiTheme="minorHAnsi"/>
+          <w:color w:val="FF0000"/>
           <w:lang w:val="fr-FR"/>
         </w:rPr>
-        <w:t xml:space="preserve">Le </w:t>
-      </w:r>
-      <w:r>
-        <w:rPr>
-          <w:rFonts w:asciiTheme="minorHAnsi" w:hAnsiTheme="minorHAnsi"/>
-          <w:lang w:val="fr-FR"/>
-        </w:rPr>
-        <w:t>formulaire</w:t>
-      </w:r>
-      <w:r>
-        <w:rPr>
-          <w:rFonts w:asciiTheme="minorHAnsi" w:hAnsiTheme="minorHAnsi"/>
-          <w:lang w:val="fr-FR"/>
-        </w:rPr>
-        <w:t xml:space="preserve"> devra afficher des messages en conséquence pour différents types d’erreurs.</w:t>
-      </w:r>
-      <w:r>
-        <w:rPr>
-          <w:rFonts w:asciiTheme="minorHAnsi" w:hAnsiTheme="minorHAnsi"/>
+        <w:t>Le formulaire devra afficher des messages en conséquence pour différents types d’erreurs.</w:t>
+      </w:r>
+      <w:r>
+        <w:rPr>
+          <w:rFonts w:asciiTheme="minorHAnsi" w:hAnsiTheme="minorHAnsi"/>
+          <w:color w:val="FF0000"/>
           <w:lang w:val="fr-FR"/>
         </w:rPr>
         <w:t xml:space="preserve"> Les messages d’erreurs doivent être affichés sur la même page à droite de la zone de saisie. </w:t>
@@ -2322,15 +2345,7 @@
         <w:rPr>
           <w:rFonts w:asciiTheme="minorHAnsi" w:hAnsiTheme="minorHAnsi"/>
         </w:rPr>
-        <w:t>https://www.html5ro</w:t>
-      </w:r>
-      <w:bookmarkStart w:id="0" w:name="_GoBack"/>
-      <w:bookmarkEnd w:id="0"/>
-      <w:r>
-        <w:rPr>
-          <w:rFonts w:asciiTheme="minorHAnsi" w:hAnsiTheme="minorHAnsi"/>
-        </w:rPr>
-        <w:t>cks.com/en/tutorials/forms/constraintvalidation/</w:t>
+        <w:t>https://www.html5rocks.com/en/tutorials/forms/constraintvalidation/</w:t>
       </w:r>
     </w:p>
     <w:p>
@@ -6671,7 +6686,7 @@
 </file>
 
 <file path=customXml/itemProps1.xml><?xml version="1.0" encoding="utf-8"?>
-<ds:datastoreItem xmlns:ds="http://schemas.openxmlformats.org/officeDocument/2006/customXml" ds:itemID="{6C6F926E-2EA0-4CDA-9461-CA7C1649429C}">
+<ds:datastoreItem xmlns:ds="http://schemas.openxmlformats.org/officeDocument/2006/customXml" ds:itemID="{149FCC62-40C8-4CE8-8A0A-56FB602FE433}">
   <ds:schemaRefs>
     <ds:schemaRef ds:uri="http://schemas.openxmlformats.org/officeDocument/2006/bibliography"/>
   </ds:schemaRefs>

</xml_diff>

<commit_message>
Début du milieu de la page retro
</commit_message>
<xml_diff>
--- a/doc/Projet session.docx
+++ b/doc/Projet session.docx
@@ -482,6 +482,8 @@
         </w:rPr>
         <w:t xml:space="preserve"> HTML et CSS</w:t>
       </w:r>
+      <w:bookmarkStart w:id="0" w:name="_GoBack"/>
+      <w:bookmarkEnd w:id="0"/>
     </w:p>
     <w:p>
       <w:pPr>
@@ -655,16 +657,7 @@
           <w:rFonts w:asciiTheme="minorHAnsi" w:hAnsiTheme="minorHAnsi"/>
           <w:color w:val="00B050"/>
         </w:rPr>
-        <w:t>Utiliser les titres, le texte et les caractère</w:t>
-      </w:r>
-      <w:bookmarkStart w:id="0" w:name="_GoBack"/>
-      <w:bookmarkEnd w:id="0"/>
-      <w:r>
-        <w:rPr>
-          <w:rFonts w:asciiTheme="minorHAnsi" w:hAnsiTheme="minorHAnsi"/>
-          <w:color w:val="00B050"/>
-        </w:rPr>
-        <w:t>s spéciaux</w:t>
+        <w:t>Utiliser les titres, le texte et les caractères spéciaux</w:t>
       </w:r>
     </w:p>
     <w:p>
@@ -767,14 +760,14 @@
         <w:pStyle w:val="Titre2"/>
         <w:ind w:firstLine="360"/>
         <w:rPr>
-          <w:color w:val="auto"/>
+          <w:color w:val="00B050"/>
           <w:sz w:val="24"/>
           <w:szCs w:val="24"/>
         </w:rPr>
       </w:pPr>
       <w:r>
         <w:rPr>
-          <w:color w:val="auto"/>
+          <w:color w:val="00B050"/>
           <w:sz w:val="24"/>
           <w:szCs w:val="24"/>
         </w:rPr>
@@ -795,26 +788,15 @@
         <w:jc w:val="both"/>
         <w:rPr>
           <w:rFonts w:asciiTheme="minorHAnsi" w:hAnsiTheme="minorHAnsi"/>
-        </w:rPr>
-      </w:pPr>
-      <w:r>
-        <w:rPr>
-          <w:rFonts w:asciiTheme="minorHAnsi" w:hAnsiTheme="minorHAnsi"/>
-        </w:rPr>
-        <w:t xml:space="preserve">Créer au moins une </w:t>
-      </w:r>
-      <w:r>
-        <w:rPr>
-          <w:rFonts w:asciiTheme="minorHAnsi" w:hAnsiTheme="minorHAnsi"/>
-          <w:color w:val="00B050"/>
-        </w:rPr>
-        <w:t>liste à puces</w:t>
-      </w:r>
-      <w:r>
-        <w:rPr>
-          <w:rFonts w:asciiTheme="minorHAnsi" w:hAnsiTheme="minorHAnsi"/>
-        </w:rPr>
-        <w:t xml:space="preserve">, et une liste numérotée. </w:t>
+          <w:color w:val="00B050"/>
+        </w:rPr>
+      </w:pPr>
+      <w:r>
+        <w:rPr>
+          <w:rFonts w:asciiTheme="minorHAnsi" w:hAnsiTheme="minorHAnsi"/>
+          <w:color w:val="00B050"/>
+        </w:rPr>
+        <w:t xml:space="preserve">Créer au moins une liste à puces, et une liste numérotée. </w:t>
       </w:r>
     </w:p>
     <w:p>
@@ -920,47 +902,41 @@
         <w:jc w:val="both"/>
         <w:rPr>
           <w:rFonts w:asciiTheme="minorHAnsi" w:hAnsiTheme="minorHAnsi"/>
-        </w:rPr>
-      </w:pPr>
-      <w:r>
-        <w:rPr>
-          <w:rFonts w:asciiTheme="minorHAnsi" w:hAnsiTheme="minorHAnsi"/>
-        </w:rPr>
-        <w:t>Utiliser les styles</w:t>
-      </w:r>
-      <w:r>
-        <w:rPr>
-          <w:rFonts w:asciiTheme="minorHAnsi" w:hAnsiTheme="minorHAnsi"/>
-        </w:rPr>
-        <w:t xml:space="preserve"> CSS pour </w:t>
-      </w:r>
-      <w:r>
-        <w:rPr>
-          <w:rFonts w:asciiTheme="minorHAnsi" w:hAnsiTheme="minorHAnsi"/>
-        </w:rPr>
-        <w:t xml:space="preserve">appliquer une mise en forme différente de la forme par défaut </w:t>
-      </w:r>
-      <w:r>
-        <w:rPr>
-          <w:rFonts w:asciiTheme="minorHAnsi" w:hAnsiTheme="minorHAnsi"/>
+          <w:color w:val="00B050"/>
+        </w:rPr>
+      </w:pPr>
+      <w:r>
+        <w:rPr>
+          <w:rFonts w:asciiTheme="minorHAnsi" w:hAnsiTheme="minorHAnsi"/>
+          <w:color w:val="00B050"/>
+        </w:rPr>
+        <w:t xml:space="preserve">Utiliser les styles CSS pour appliquer une mise en forme différente de la forme par défaut </w:t>
+      </w:r>
+      <w:r>
+        <w:rPr>
+          <w:rFonts w:asciiTheme="minorHAnsi" w:hAnsiTheme="minorHAnsi"/>
+          <w:color w:val="00B050"/>
         </w:rPr>
         <w:t>sur vos</w:t>
       </w:r>
       <w:r>
         <w:rPr>
           <w:rFonts w:asciiTheme="minorHAnsi" w:hAnsiTheme="minorHAnsi"/>
+          <w:color w:val="00B050"/>
         </w:rPr>
         <w:t xml:space="preserve"> deux</w:t>
       </w:r>
       <w:r>
         <w:rPr>
           <w:rFonts w:asciiTheme="minorHAnsi" w:hAnsiTheme="minorHAnsi"/>
+          <w:color w:val="00B050"/>
         </w:rPr>
         <w:t xml:space="preserve"> listes</w:t>
       </w:r>
       <w:r>
         <w:rPr>
           <w:rFonts w:asciiTheme="minorHAnsi" w:hAnsiTheme="minorHAnsi"/>
+          <w:color w:val="00B050"/>
         </w:rPr>
         <w:t xml:space="preserve">.  </w:t>
       </w:r>
@@ -1280,14 +1256,14 @@
         <w:pStyle w:val="Titre2"/>
         <w:ind w:firstLine="360"/>
         <w:rPr>
-          <w:color w:val="auto"/>
+          <w:color w:val="00B050"/>
           <w:sz w:val="24"/>
           <w:szCs w:val="24"/>
         </w:rPr>
       </w:pPr>
       <w:r>
         <w:rPr>
-          <w:color w:val="auto"/>
+          <w:color w:val="00B050"/>
           <w:sz w:val="24"/>
           <w:szCs w:val="24"/>
         </w:rPr>
@@ -1439,77 +1415,90 @@
         <w:jc w:val="both"/>
         <w:rPr>
           <w:rFonts w:asciiTheme="minorHAnsi" w:hAnsiTheme="minorHAnsi"/>
-        </w:rPr>
-      </w:pPr>
-      <w:r>
-        <w:rPr>
-          <w:rFonts w:asciiTheme="minorHAnsi" w:hAnsiTheme="minorHAnsi"/>
+          <w:color w:val="00B050"/>
+        </w:rPr>
+      </w:pPr>
+      <w:r>
+        <w:rPr>
+          <w:rFonts w:asciiTheme="minorHAnsi" w:hAnsiTheme="minorHAnsi"/>
+          <w:color w:val="00B050"/>
         </w:rPr>
         <w:t xml:space="preserve">Utiliser les styles CSS pour appliquer une mise en forme différente de la forme par défaut à </w:t>
       </w:r>
       <w:r>
         <w:rPr>
           <w:rFonts w:asciiTheme="minorHAnsi" w:hAnsiTheme="minorHAnsi"/>
+          <w:color w:val="00B050"/>
         </w:rPr>
         <w:t>au moins 4</w:t>
       </w:r>
       <w:r>
         <w:rPr>
           <w:rFonts w:asciiTheme="minorHAnsi" w:hAnsiTheme="minorHAnsi"/>
+          <w:color w:val="00B050"/>
         </w:rPr>
         <w:t xml:space="preserve"> d</w:t>
       </w:r>
       <w:r>
         <w:rPr>
           <w:rFonts w:asciiTheme="minorHAnsi" w:hAnsiTheme="minorHAnsi"/>
+          <w:color w:val="00B050"/>
         </w:rPr>
         <w:t>es</w:t>
       </w:r>
       <w:r>
         <w:rPr>
           <w:rFonts w:asciiTheme="minorHAnsi" w:hAnsiTheme="minorHAnsi"/>
+          <w:color w:val="00B050"/>
         </w:rPr>
         <w:t xml:space="preserve"> 8</w:t>
       </w:r>
       <w:r>
         <w:rPr>
           <w:rFonts w:asciiTheme="minorHAnsi" w:hAnsiTheme="minorHAnsi"/>
+          <w:color w:val="00B050"/>
         </w:rPr>
         <w:t xml:space="preserve"> </w:t>
       </w:r>
       <w:r>
         <w:rPr>
           <w:rFonts w:asciiTheme="minorHAnsi" w:hAnsiTheme="minorHAnsi"/>
+          <w:color w:val="00B050"/>
         </w:rPr>
         <w:t>types</w:t>
       </w:r>
       <w:r>
         <w:rPr>
           <w:rFonts w:asciiTheme="minorHAnsi" w:hAnsiTheme="minorHAnsi"/>
+          <w:color w:val="00B050"/>
         </w:rPr>
         <w:t xml:space="preserve"> du</w:t>
       </w:r>
       <w:r>
         <w:rPr>
           <w:rFonts w:asciiTheme="minorHAnsi" w:hAnsiTheme="minorHAnsi"/>
+          <w:color w:val="00B050"/>
         </w:rPr>
         <w:t xml:space="preserve"> </w:t>
       </w:r>
       <w:r>
         <w:rPr>
           <w:rFonts w:asciiTheme="minorHAnsi" w:hAnsiTheme="minorHAnsi"/>
+          <w:color w:val="00B050"/>
         </w:rPr>
         <w:t xml:space="preserve">(attribut type) </w:t>
       </w:r>
       <w:r>
         <w:rPr>
           <w:rFonts w:asciiTheme="minorHAnsi" w:hAnsiTheme="minorHAnsi"/>
+          <w:color w:val="00B050"/>
         </w:rPr>
         <w:t>du formulaire</w:t>
       </w:r>
       <w:r>
         <w:rPr>
           <w:rFonts w:asciiTheme="minorHAnsi" w:hAnsiTheme="minorHAnsi"/>
+          <w:color w:val="00B050"/>
         </w:rPr>
         <w:t xml:space="preserve">.  </w:t>
       </w:r>
@@ -2131,20 +2120,20 @@
       <w:pPr>
         <w:pStyle w:val="Titre2"/>
         <w:rPr>
-          <w:color w:val="auto"/>
+          <w:color w:val="FF0000"/>
           <w:sz w:val="28"/>
         </w:rPr>
       </w:pPr>
       <w:r>
         <w:rPr>
-          <w:color w:val="auto"/>
+          <w:color w:val="FF0000"/>
           <w:sz w:val="28"/>
         </w:rPr>
         <w:t xml:space="preserve">SPECIFICATIONS  </w:t>
       </w:r>
       <w:r>
         <w:rPr>
-          <w:color w:val="auto"/>
+          <w:color w:val="FF0000"/>
           <w:sz w:val="28"/>
         </w:rPr>
         <w:t>PHP</w:t>
@@ -2154,10 +2143,13 @@
       <w:pPr>
         <w:pStyle w:val="Titre2"/>
         <w:ind w:firstLine="360"/>
-      </w:pPr>
-      <w:r>
-        <w:rPr>
-          <w:color w:val="auto"/>
+        <w:rPr>
+          <w:color w:val="FF0000"/>
+        </w:rPr>
+      </w:pPr>
+      <w:r>
+        <w:rPr>
+          <w:color w:val="FF0000"/>
           <w:sz w:val="24"/>
           <w:szCs w:val="24"/>
         </w:rPr>
@@ -2166,7 +2158,7 @@
       <w:proofErr w:type="gramStart"/>
       <w:r>
         <w:rPr>
-          <w:color w:val="auto"/>
+          <w:color w:val="FF0000"/>
           <w:sz w:val="24"/>
           <w:szCs w:val="24"/>
         </w:rPr>
@@ -2175,7 +2167,7 @@
       <w:proofErr w:type="gramEnd"/>
       <w:r>
         <w:rPr>
-          <w:color w:val="auto"/>
+          <w:color w:val="FF0000"/>
           <w:sz w:val="24"/>
           <w:szCs w:val="24"/>
         </w:rPr>
@@ -2184,7 +2176,7 @@
       <w:proofErr w:type="spellStart"/>
       <w:r>
         <w:rPr>
-          <w:color w:val="auto"/>
+          <w:color w:val="FF0000"/>
           <w:sz w:val="24"/>
           <w:szCs w:val="24"/>
         </w:rPr>
@@ -2193,7 +2185,7 @@
       <w:proofErr w:type="spellEnd"/>
       <w:r>
         <w:rPr>
-          <w:color w:val="auto"/>
+          <w:color w:val="FF0000"/>
           <w:sz w:val="24"/>
           <w:szCs w:val="24"/>
         </w:rPr>
@@ -2215,17 +2207,20 @@
         <w:jc w:val="both"/>
         <w:rPr>
           <w:rFonts w:asciiTheme="minorHAnsi" w:hAnsiTheme="minorHAnsi"/>
-        </w:rPr>
-      </w:pPr>
-      <w:r>
-        <w:rPr>
-          <w:rFonts w:asciiTheme="minorHAnsi" w:hAnsiTheme="minorHAnsi"/>
+          <w:color w:val="FF0000"/>
+        </w:rPr>
+      </w:pPr>
+      <w:r>
+        <w:rPr>
+          <w:rFonts w:asciiTheme="minorHAnsi" w:hAnsiTheme="minorHAnsi"/>
+          <w:color w:val="FF0000"/>
         </w:rPr>
         <w:t>Cr</w:t>
       </w:r>
       <w:r>
         <w:rPr>
           <w:rFonts w:asciiTheme="minorHAnsi" w:hAnsiTheme="minorHAnsi"/>
+          <w:color w:val="FF0000"/>
         </w:rPr>
         <w:t xml:space="preserve">éer une page de traitement du formulaire avec PHP coté server </w:t>
       </w:r>
@@ -2245,11 +2240,13 @@
         <w:jc w:val="both"/>
         <w:rPr>
           <w:rFonts w:asciiTheme="minorHAnsi" w:hAnsiTheme="minorHAnsi"/>
-        </w:rPr>
-      </w:pPr>
-      <w:r>
-        <w:rPr>
-          <w:rFonts w:asciiTheme="minorHAnsi" w:hAnsiTheme="minorHAnsi"/>
+          <w:color w:val="FF0000"/>
+        </w:rPr>
+      </w:pPr>
+      <w:r>
+        <w:rPr>
+          <w:rFonts w:asciiTheme="minorHAnsi" w:hAnsiTheme="minorHAnsi"/>
+          <w:color w:val="FF0000"/>
         </w:rPr>
         <w:t xml:space="preserve">La soumission du formulaire doit transmettre toutes les données du formulaire (dans un format ver la base de données </w:t>
       </w:r>
@@ -2257,6 +2254,7 @@
       <w:r>
         <w:rPr>
           <w:rFonts w:asciiTheme="minorHAnsi" w:hAnsiTheme="minorHAnsi"/>
+          <w:color w:val="FF0000"/>
         </w:rPr>
         <w:t>Mysql</w:t>
       </w:r>
@@ -2264,6 +2262,7 @@
       <w:r>
         <w:rPr>
           <w:rFonts w:asciiTheme="minorHAnsi" w:hAnsiTheme="minorHAnsi"/>
+          <w:color w:val="FF0000"/>
         </w:rPr>
         <w:t xml:space="preserve"> à travers la page de traitement </w:t>
       </w:r>
@@ -2271,6 +2270,7 @@
       <w:r>
         <w:rPr>
           <w:rFonts w:asciiTheme="minorHAnsi" w:hAnsiTheme="minorHAnsi"/>
+          <w:color w:val="FF0000"/>
         </w:rPr>
         <w:t>php</w:t>
       </w:r>
@@ -2278,6 +2278,7 @@
       <w:r>
         <w:rPr>
           <w:rFonts w:asciiTheme="minorHAnsi" w:hAnsiTheme="minorHAnsi"/>
+          <w:color w:val="FF0000"/>
         </w:rPr>
         <w:t xml:space="preserve"> et également à travers un courriel. </w:t>
       </w:r>
@@ -6686,7 +6687,7 @@
 </file>
 
 <file path=customXml/itemProps1.xml><?xml version="1.0" encoding="utf-8"?>
-<ds:datastoreItem xmlns:ds="http://schemas.openxmlformats.org/officeDocument/2006/customXml" ds:itemID="{149FCC62-40C8-4CE8-8A0A-56FB602FE433}">
+<ds:datastoreItem xmlns:ds="http://schemas.openxmlformats.org/officeDocument/2006/customXml" ds:itemID="{BD3001FD-A3D7-4135-A80F-5DAE311EDAF4}">
   <ds:schemaRefs>
     <ds:schemaRef ds:uri="http://schemas.openxmlformats.org/officeDocument/2006/bibliography"/>
   </ds:schemaRefs>

</xml_diff>